<commit_message>
Inicio dos estudos de Herança, Interfaces, ActionResult
</commit_message>
<xml_diff>
--- a/docs/Documentação.docx
+++ b/docs/Documentação.docx
@@ -3,16 +3,34 @@
 <w:document xmlns:wpc="http://schemas.microsoft.com/office/word/2010/wordprocessingCanvas" xmlns:cx="http://schemas.microsoft.com/office/drawing/2014/chartex" xmlns:cx1="http://schemas.microsoft.com/office/drawing/2015/9/8/chartex" xmlns:cx2="http://schemas.microsoft.com/office/drawing/2015/10/21/chartex" xmlns:cx3="http://schemas.microsoft.com/office/drawing/2016/5/9/chartex" xmlns:cx4="http://schemas.microsoft.com/office/drawing/2016/5/10/chartex" xmlns:cx5="http://schemas.microsoft.com/office/drawing/2016/5/11/chartex" xmlns:cx6="http://schemas.microsoft.com/office/drawing/2016/5/12/chartex" xmlns:cx7="http://schemas.microsoft.com/office/drawing/2016/5/13/chartex" xmlns:cx8="http://schemas.microsoft.com/office/drawing/2016/5/14/chartex" xmlns:mc="http://schemas.openxmlformats.org/markup-compatibility/2006" xmlns:aink="http://schemas.microsoft.com/office/drawing/2016/ink" xmlns:am3d="http://schemas.microsoft.com/office/drawing/2017/model3d" xmlns:o="urn:schemas-microsoft-com:office:office" xmlns:oel="http://schemas.microsoft.com/office/2019/extlst" xmlns:r="http://schemas.openxmlformats.org/officeDocument/2006/relationships" xmlns:m="http://schemas.openxmlformats.org/officeDocument/2006/math" xmlns:v="urn:schemas-microsoft-com:vml" xmlns:wp14="http://schemas.microsoft.com/office/word/2010/wordprocessingDrawing" xmlns:wp="http://schemas.openxmlformats.org/drawingml/2006/wordprocessingDrawing" xmlns:w10="urn:schemas-microsoft-com:office:word" xmlns:w="http://schemas.openxmlformats.org/wordprocessingml/2006/main" xmlns:w14="http://schemas.microsoft.com/office/word/2010/wordml" xmlns:w15="http://schemas.microsoft.com/office/word/2012/wordml" xmlns:w16cex="http://schemas.microsoft.com/office/word/2018/wordml/cex" xmlns:w16cid="http://schemas.microsoft.com/office/word/2016/wordml/cid" xmlns:w16="http://schemas.microsoft.com/office/word/2018/wordml" xmlns:w16du="http://schemas.microsoft.com/office/word/2023/wordml/word16du" xmlns:w16sdtdh="http://schemas.microsoft.com/office/word/2020/wordml/sdtdatahash" xmlns:w16se="http://schemas.microsoft.com/office/word/2015/wordml/symex" xmlns:wpg="http://schemas.microsoft.com/office/word/2010/wordprocessingGroup" xmlns:wpi="http://schemas.microsoft.com/office/word/2010/wordprocessingInk" xmlns:wne="http://schemas.microsoft.com/office/word/2006/wordml" xmlns:wps="http://schemas.microsoft.com/office/word/2010/wordprocessingShape" mc:Ignorable="w14 w15 w16se w16cid w16 w16cex w16sdtdh wp14">
   <w:body>
     <w:p>
-      <w:proofErr w:type="spellStart"/>
-      <w:r>
+      <w:pPr>
+        <w:rPr>
+          <w:b/>
+          <w:bCs/>
+        </w:rPr>
+      </w:pPr>
+      <w:proofErr w:type="spellStart"/>
+      <w:r>
+        <w:rPr>
+          <w:b/>
+          <w:bCs/>
+        </w:rPr>
         <w:t>Solution</w:t>
       </w:r>
       <w:proofErr w:type="spellEnd"/>
       <w:r>
+        <w:rPr>
+          <w:b/>
+          <w:bCs/>
+        </w:rPr>
         <w:t xml:space="preserve"> </w:t>
       </w:r>
       <w:proofErr w:type="spellStart"/>
       <w:r>
+        <w:rPr>
+          <w:b/>
+          <w:bCs/>
+        </w:rPr>
         <w:t>IEscola</w:t>
       </w:r>
       <w:proofErr w:type="spellEnd"/>
@@ -119,6 +137,66 @@
       <w:proofErr w:type="spellEnd"/>
       <w:r>
         <w:t xml:space="preserve"> de referência para os outros projetos</w:t>
+      </w:r>
+    </w:p>
+    <w:p/>
+    <w:p>
+      <w:pPr>
+        <w:rPr>
+          <w:b/>
+          <w:bCs/>
+        </w:rPr>
+      </w:pPr>
+      <w:r>
+        <w:rPr>
+          <w:b/>
+          <w:bCs/>
+        </w:rPr>
+        <w:t>Orientação a objetos e tipos de dados</w:t>
+      </w:r>
+    </w:p>
+    <w:p>
+      <w:r>
+        <w:t>Classe -&gt; Elemento que possui atributos/propriedades, métodos</w:t>
+      </w:r>
+    </w:p>
+    <w:p>
+      <w:r>
+        <w:t xml:space="preserve">Nível de acesso: </w:t>
+      </w:r>
+      <w:proofErr w:type="spellStart"/>
+      <w:r>
+        <w:t>internal</w:t>
+      </w:r>
+      <w:proofErr w:type="spellEnd"/>
+      <w:r>
+        <w:t xml:space="preserve">, </w:t>
+      </w:r>
+      <w:proofErr w:type="spellStart"/>
+      <w:r>
+        <w:t>private</w:t>
+      </w:r>
+      <w:proofErr w:type="spellEnd"/>
+      <w:r>
+        <w:t xml:space="preserve">, </w:t>
+      </w:r>
+      <w:proofErr w:type="spellStart"/>
+      <w:r>
+        <w:t>protected</w:t>
+      </w:r>
+      <w:proofErr w:type="spellEnd"/>
+      <w:r>
+        <w:t xml:space="preserve">, </w:t>
+      </w:r>
+      <w:proofErr w:type="spellStart"/>
+      <w:r>
+        <w:t>public</w:t>
+      </w:r>
+      <w:proofErr w:type="spellEnd"/>
+    </w:p>
+    <w:p>
+      <w:r>
+        <w:t xml:space="preserve">Encapsulamento: </w:t>
       </w:r>
     </w:p>
     <w:sectPr>

</xml_diff>

<commit_message>
Classes estaticas, abstratas, Interfaces, comparadores, Swagger
</commit_message>
<xml_diff>
--- a/docs/Documentação.docx
+++ b/docs/Documentação.docx
@@ -197,6 +197,40 @@
     <w:p>
       <w:r>
         <w:t xml:space="preserve">Encapsulamento: </w:t>
+      </w:r>
+    </w:p>
+    <w:p>
+      <w:r>
+        <w:t>Classe abstrata: Classe modelo que não pode ser instanciada(new). Apenas herdada.</w:t>
+      </w:r>
+    </w:p>
+    <w:p>
+      <w:r>
+        <w:t xml:space="preserve">Classe estática: Classe que não pode ser instanciada e pode ser utilizada </w:t>
+      </w:r>
+      <w:proofErr w:type="gramStart"/>
+      <w:r>
+        <w:t>diretamente(</w:t>
+      </w:r>
+      <w:proofErr w:type="gramEnd"/>
+      <w:r>
+        <w:t>apenas escrevendo o nome da classe).</w:t>
+      </w:r>
+    </w:p>
+    <w:p>
+      <w:r>
+        <w:t xml:space="preserve">Interface: </w:t>
+      </w:r>
+      <w:r>
+        <w:t xml:space="preserve">É um contrato que define as ações que uma classe que a implementa deve </w:t>
+      </w:r>
+      <w:proofErr w:type="gramStart"/>
+      <w:r>
+        <w:t>fazer(</w:t>
+      </w:r>
+      <w:proofErr w:type="gramEnd"/>
+      <w:r>
+        <w:t>É obrigatório fazer o que está definido na interface).</w:t>
       </w:r>
     </w:p>
     <w:sectPr>

</xml_diff>

<commit_message>
Começamos a separar crianças de adultos; SOLID
</commit_message>
<xml_diff>
--- a/docs/Documentação.docx
+++ b/docs/Documentação.docx
@@ -233,6 +233,358 @@
         <w:t>É obrigatório fazer o que está definido na interface).</w:t>
       </w:r>
     </w:p>
+    <w:p/>
+    <w:p>
+      <w:r>
+        <w:t xml:space="preserve">Conceitos – </w:t>
+      </w:r>
+      <w:r>
+        <w:rPr>
+          <w:b/>
+          <w:bCs/>
+        </w:rPr>
+        <w:t>SOLID</w:t>
+      </w:r>
+    </w:p>
+    <w:p>
+      <w:pPr>
+        <w:rPr>
+          <w:b/>
+          <w:bCs/>
+        </w:rPr>
+      </w:pPr>
+      <w:r>
+        <w:rPr>
+          <w:b/>
+          <w:bCs/>
+        </w:rPr>
+        <w:t>S</w:t>
+      </w:r>
+      <w:r>
+        <w:rPr>
+          <w:b/>
+          <w:bCs/>
+        </w:rPr>
+        <w:t xml:space="preserve"> – Single </w:t>
+      </w:r>
+      <w:proofErr w:type="spellStart"/>
+      <w:r>
+        <w:rPr>
+          <w:b/>
+          <w:bCs/>
+        </w:rPr>
+        <w:t>Responsability</w:t>
+      </w:r>
+      <w:proofErr w:type="spellEnd"/>
+      <w:r>
+        <w:rPr>
+          <w:b/>
+          <w:bCs/>
+        </w:rPr>
+        <w:t xml:space="preserve"> </w:t>
+      </w:r>
+      <w:proofErr w:type="spellStart"/>
+      <w:r>
+        <w:rPr>
+          <w:b/>
+          <w:bCs/>
+        </w:rPr>
+        <w:t>Principle</w:t>
+      </w:r>
+      <w:proofErr w:type="spellEnd"/>
+      <w:r>
+        <w:rPr>
+          <w:b/>
+          <w:bCs/>
+        </w:rPr>
+        <w:t xml:space="preserve"> (Princ</w:t>
+      </w:r>
+      <w:r>
+        <w:rPr>
+          <w:b/>
+          <w:bCs/>
+        </w:rPr>
+        <w:t>í</w:t>
+      </w:r>
+      <w:r>
+        <w:rPr>
+          <w:b/>
+          <w:bCs/>
+        </w:rPr>
+        <w:t>pio de Responsabilidade Única)</w:t>
+      </w:r>
+    </w:p>
+    <w:p>
+      <w:r>
+        <w:t xml:space="preserve"> R: </w:t>
+      </w:r>
+      <w:r>
+        <w:t>Princípio que define uma única responsabilidade para um objeto(</w:t>
+      </w:r>
+      <w:proofErr w:type="spellStart"/>
+      <w:r>
+        <w:t>shiita</w:t>
+      </w:r>
+      <w:proofErr w:type="spellEnd"/>
+      <w:r>
+        <w:t>)/</w:t>
+      </w:r>
+      <w:proofErr w:type="gramStart"/>
+      <w:r>
+        <w:t>método(</w:t>
+      </w:r>
+      <w:proofErr w:type="gramEnd"/>
+      <w:r>
+        <w:t>cara relax)</w:t>
+      </w:r>
+    </w:p>
+    <w:p>
+      <w:pPr>
+        <w:rPr>
+          <w:b/>
+          <w:bCs/>
+        </w:rPr>
+      </w:pPr>
+      <w:r>
+        <w:rPr>
+          <w:b/>
+          <w:bCs/>
+        </w:rPr>
+        <w:t>O</w:t>
+      </w:r>
+      <w:r>
+        <w:rPr>
+          <w:b/>
+          <w:bCs/>
+        </w:rPr>
+        <w:t xml:space="preserve"> – Open/</w:t>
+      </w:r>
+      <w:proofErr w:type="spellStart"/>
+      <w:r>
+        <w:rPr>
+          <w:b/>
+          <w:bCs/>
+        </w:rPr>
+        <w:t>Closed</w:t>
+      </w:r>
+      <w:proofErr w:type="spellEnd"/>
+      <w:r>
+        <w:rPr>
+          <w:b/>
+          <w:bCs/>
+        </w:rPr>
+        <w:t xml:space="preserve"> </w:t>
+      </w:r>
+      <w:proofErr w:type="spellStart"/>
+      <w:proofErr w:type="gramStart"/>
+      <w:r>
+        <w:rPr>
+          <w:b/>
+          <w:bCs/>
+        </w:rPr>
+        <w:t>Principle</w:t>
+      </w:r>
+      <w:proofErr w:type="spellEnd"/>
+      <w:r>
+        <w:rPr>
+          <w:b/>
+          <w:bCs/>
+        </w:rPr>
+        <w:t>(</w:t>
+      </w:r>
+      <w:proofErr w:type="gramEnd"/>
+      <w:r>
+        <w:rPr>
+          <w:b/>
+          <w:bCs/>
+        </w:rPr>
+        <w:t>Aberto ou fechado)</w:t>
+      </w:r>
+    </w:p>
+    <w:p>
+      <w:r>
+        <w:t xml:space="preserve">R: </w:t>
+      </w:r>
+      <w:r>
+        <w:t>Um objeto/classe deve estar fechado para alteração e aberto a extensão.</w:t>
+      </w:r>
+    </w:p>
+    <w:p>
+      <w:pPr>
+        <w:rPr>
+          <w:b/>
+          <w:bCs/>
+        </w:rPr>
+      </w:pPr>
+      <w:r>
+        <w:rPr>
+          <w:b/>
+          <w:bCs/>
+        </w:rPr>
+        <w:t>L</w:t>
+      </w:r>
+      <w:r>
+        <w:rPr>
+          <w:b/>
+          <w:bCs/>
+        </w:rPr>
+        <w:t xml:space="preserve"> – </w:t>
+      </w:r>
+      <w:proofErr w:type="spellStart"/>
+      <w:r>
+        <w:rPr>
+          <w:b/>
+          <w:bCs/>
+        </w:rPr>
+        <w:t>Liskov</w:t>
+      </w:r>
+      <w:proofErr w:type="spellEnd"/>
+    </w:p>
+    <w:p>
+      <w:r>
+        <w:t>R:</w:t>
+      </w:r>
+      <w:r>
+        <w:t xml:space="preserve"> Programar utilizando </w:t>
+      </w:r>
+      <w:proofErr w:type="gramStart"/>
+      <w:r>
+        <w:t>subtipos(</w:t>
+      </w:r>
+      <w:proofErr w:type="gramEnd"/>
+      <w:r>
+        <w:t>com herança)</w:t>
+      </w:r>
+    </w:p>
+    <w:p>
+      <w:pPr>
+        <w:rPr>
+          <w:b/>
+          <w:bCs/>
+        </w:rPr>
+      </w:pPr>
+      <w:r>
+        <w:rPr>
+          <w:b/>
+          <w:bCs/>
+        </w:rPr>
+        <w:t>I</w:t>
+      </w:r>
+      <w:r>
+        <w:rPr>
+          <w:b/>
+          <w:bCs/>
+        </w:rPr>
+        <w:t xml:space="preserve"> – Interfaces</w:t>
+      </w:r>
+    </w:p>
+    <w:p>
+      <w:r>
+        <w:lastRenderedPageBreak/>
+        <w:t xml:space="preserve">R: </w:t>
+      </w:r>
+      <w:r>
+        <w:t xml:space="preserve">Você deve programar orientado a </w:t>
+      </w:r>
+      <w:r>
+        <w:t>I</w:t>
+      </w:r>
+      <w:r>
+        <w:t xml:space="preserve">nterfaces e não a instancias concretas da </w:t>
+      </w:r>
+      <w:proofErr w:type="gramStart"/>
+      <w:r>
+        <w:t>classe(</w:t>
+      </w:r>
+      <w:proofErr w:type="gramEnd"/>
+      <w:r>
+        <w:t>derivação</w:t>
+      </w:r>
+      <w:r>
+        <w:t>, contrato, implementação</w:t>
+      </w:r>
+      <w:r>
+        <w:t>)</w:t>
+      </w:r>
+    </w:p>
+    <w:p>
+      <w:pPr>
+        <w:rPr>
+          <w:b/>
+          <w:bCs/>
+          <w:u w:val="single"/>
+          <w:lang w:val="en-US"/>
+        </w:rPr>
+      </w:pPr>
+      <w:r>
+        <w:rPr>
+          <w:b/>
+          <w:bCs/>
+          <w:lang w:val="en-US"/>
+        </w:rPr>
+        <w:br/>
+        <w:t>D</w:t>
+      </w:r>
+      <w:r>
+        <w:rPr>
+          <w:b/>
+          <w:bCs/>
+          <w:lang w:val="en-US"/>
+        </w:rPr>
+        <w:t xml:space="preserve"> </w:t>
+      </w:r>
+      <w:r>
+        <w:rPr>
+          <w:b/>
+          <w:bCs/>
+          <w:lang w:val="en-US"/>
+        </w:rPr>
+        <w:t>–</w:t>
+      </w:r>
+      <w:r>
+        <w:rPr>
+          <w:b/>
+          <w:bCs/>
+          <w:lang w:val="en-US"/>
+        </w:rPr>
+        <w:t xml:space="preserve"> </w:t>
+      </w:r>
+      <w:r>
+        <w:rPr>
+          <w:b/>
+          <w:bCs/>
+          <w:lang w:val="en-US"/>
+        </w:rPr>
+        <w:t xml:space="preserve">Dependency </w:t>
+      </w:r>
+      <w:proofErr w:type="gramStart"/>
+      <w:r>
+        <w:rPr>
+          <w:b/>
+          <w:bCs/>
+          <w:lang w:val="en-US"/>
+        </w:rPr>
+        <w:t>Injection(</w:t>
+      </w:r>
+      <w:proofErr w:type="gramEnd"/>
+      <w:r>
+        <w:rPr>
+          <w:b/>
+          <w:bCs/>
+          <w:lang w:val="en-US"/>
+        </w:rPr>
+        <w:t>IoC – Inversion of Control)</w:t>
+      </w:r>
+    </w:p>
+    <w:p>
+      <w:r>
+        <w:t>R: Aplicar a injeção d</w:t>
+      </w:r>
+      <w:r>
+        <w:t>e dependência via contratos. Sua classe que depende no fluxo de uma outra classe deve depender de sua abstração/contrato/interface.</w:t>
+      </w:r>
+    </w:p>
+    <w:p/>
     <w:sectPr>
       <w:pgSz w:w="11906" w:h="16838"/>
       <w:pgMar w:top="1417" w:right="1701" w:bottom="1417" w:left="1701" w:header="708" w:footer="708" w:gutter="0"/>

</xml_diff>

<commit_message>
Swagger apenas para Dev; Apresenetação do site swagger editor; Remoção das configurações de lifetime dos objetos da classe startup; Entendimento e diferenciação dos lifetimes na memória: - Scoped, Singleton e Transient Atualização da documentação;
</commit_message>
<xml_diff>
--- a/docs/Documentação.docx
+++ b/docs/Documentação.docx
@@ -9,41 +9,18 @@
           <w:bCs/>
         </w:rPr>
       </w:pPr>
-      <w:proofErr w:type="spellStart"/>
-      <w:r>
-        <w:rPr>
-          <w:b/>
-          <w:bCs/>
-        </w:rPr>
-        <w:t>Solution</w:t>
-      </w:r>
-      <w:proofErr w:type="spellEnd"/>
-      <w:r>
-        <w:rPr>
-          <w:b/>
-          <w:bCs/>
-        </w:rPr>
-        <w:t xml:space="preserve"> </w:t>
-      </w:r>
-      <w:proofErr w:type="spellStart"/>
-      <w:r>
-        <w:rPr>
-          <w:b/>
-          <w:bCs/>
-        </w:rPr>
-        <w:t>IEscola</w:t>
-      </w:r>
-      <w:proofErr w:type="spellEnd"/>
+      <w:r>
+        <w:rPr>
+          <w:b/>
+          <w:bCs/>
+        </w:rPr>
+        <w:t>Solution IEscola</w:t>
+      </w:r>
     </w:p>
     <w:p/>
     <w:p>
-      <w:proofErr w:type="spellStart"/>
-      <w:r>
-        <w:t>Solutions</w:t>
-      </w:r>
-      <w:proofErr w:type="spellEnd"/>
-      <w:r>
-        <w:t xml:space="preserve"> Folder</w:t>
+      <w:r>
+        <w:t>Solutions Folder</w:t>
       </w:r>
     </w:p>
     <w:p>
@@ -61,25 +38,12 @@
     </w:p>
     <w:p>
       <w:r>
-        <w:t xml:space="preserve">2- </w:t>
-      </w:r>
-      <w:proofErr w:type="spellStart"/>
-      <w:r>
-        <w:t>Application</w:t>
-      </w:r>
-      <w:proofErr w:type="spellEnd"/>
-    </w:p>
-    <w:p>
-      <w:r>
-        <w:t xml:space="preserve">Serviços -&gt; Chamadas a outros domínios, validação, </w:t>
-      </w:r>
-      <w:proofErr w:type="gramStart"/>
-      <w:r>
-        <w:t>Orquestrar</w:t>
-      </w:r>
-      <w:proofErr w:type="gramEnd"/>
-      <w:r>
-        <w:t xml:space="preserve"> o funcionamento da App</w:t>
+        <w:t>2- Application</w:t>
+      </w:r>
+    </w:p>
+    <w:p>
+      <w:r>
+        <w:t>Serviços -&gt; Chamadas a outros domínios, validação, Orquestrar o funcionamento da App</w:t>
       </w:r>
     </w:p>
     <w:p>
@@ -89,15 +53,7 @@
     </w:p>
     <w:p>
       <w:r>
-        <w:t xml:space="preserve">Domínio – Core, Classes de negócio, Entidades, </w:t>
-      </w:r>
-      <w:proofErr w:type="spellStart"/>
-      <w:r>
-        <w:t>Repository</w:t>
-      </w:r>
-      <w:proofErr w:type="spellEnd"/>
-      <w:r>
-        <w:t xml:space="preserve">, independente das outras aplicações </w:t>
+        <w:t xml:space="preserve">Domínio – Core, Classes de negócio, Entidades, Repository, independente das outras aplicações </w:t>
       </w:r>
     </w:p>
     <w:p>
@@ -118,25 +74,12 @@
         <w:t>–</w:t>
       </w:r>
       <w:r>
-        <w:t xml:space="preserve"> </w:t>
-      </w:r>
-      <w:proofErr w:type="spellStart"/>
-      <w:r>
-        <w:t>CrossCutting</w:t>
-      </w:r>
-      <w:proofErr w:type="spellEnd"/>
-    </w:p>
-    <w:p>
-      <w:r>
-        <w:t xml:space="preserve">Uma </w:t>
-      </w:r>
-      <w:proofErr w:type="spellStart"/>
-      <w:r>
-        <w:t>dll</w:t>
-      </w:r>
-      <w:proofErr w:type="spellEnd"/>
-      <w:r>
-        <w:t xml:space="preserve"> de referência para os outros projetos</w:t>
+        <w:t xml:space="preserve"> CrossCutting</w:t>
+      </w:r>
+    </w:p>
+    <w:p>
+      <w:r>
+        <w:t>Uma dll de referência para os outros projetos</w:t>
       </w:r>
     </w:p>
     <w:p/>
@@ -162,37 +105,8 @@
     </w:p>
     <w:p>
       <w:r>
-        <w:t xml:space="preserve">Nível de acesso: </w:t>
-      </w:r>
-      <w:proofErr w:type="spellStart"/>
-      <w:r>
-        <w:t>internal</w:t>
-      </w:r>
-      <w:proofErr w:type="spellEnd"/>
-      <w:r>
-        <w:t xml:space="preserve">, </w:t>
-      </w:r>
-      <w:proofErr w:type="spellStart"/>
-      <w:r>
-        <w:t>private</w:t>
-      </w:r>
-      <w:proofErr w:type="spellEnd"/>
-      <w:r>
-        <w:t xml:space="preserve">, </w:t>
-      </w:r>
-      <w:proofErr w:type="spellStart"/>
-      <w:r>
-        <w:t>protected</w:t>
-      </w:r>
-      <w:proofErr w:type="spellEnd"/>
-      <w:r>
-        <w:t xml:space="preserve">, </w:t>
-      </w:r>
-      <w:proofErr w:type="spellStart"/>
-      <w:r>
-        <w:t>public</w:t>
-      </w:r>
-      <w:proofErr w:type="spellEnd"/>
+        <w:t>Nível de acesso: internal, private, protected, public</w:t>
+      </w:r>
     </w:p>
     <w:p>
       <w:r>
@@ -206,15 +120,7 @@
     </w:p>
     <w:p>
       <w:r>
-        <w:t xml:space="preserve">Classe estática: Classe que não pode ser instanciada e pode ser utilizada </w:t>
-      </w:r>
-      <w:proofErr w:type="gramStart"/>
-      <w:r>
-        <w:t>diretamente(</w:t>
-      </w:r>
-      <w:proofErr w:type="gramEnd"/>
-      <w:r>
-        <w:t>apenas escrevendo o nome da classe).</w:t>
+        <w:t>Classe estática: Classe que não pode ser instanciada e pode ser utilizada diretamente(apenas escrevendo o nome da classe).</w:t>
       </w:r>
     </w:p>
     <w:p>
@@ -222,15 +128,7 @@
         <w:t xml:space="preserve">Interface: </w:t>
       </w:r>
       <w:r>
-        <w:t xml:space="preserve">É um contrato que define as ações que uma classe que a implementa deve </w:t>
-      </w:r>
-      <w:proofErr w:type="gramStart"/>
-      <w:r>
-        <w:t>fazer(</w:t>
-      </w:r>
-      <w:proofErr w:type="gramEnd"/>
-      <w:r>
-        <w:t>É obrigatório fazer o que está definido na interface).</w:t>
+        <w:t>É um contrato que define as ações que uma classe que a implementa deve fazer(É obrigatório fazer o que está definido na interface).</w:t>
       </w:r>
     </w:p>
     <w:p/>
@@ -265,39 +163,7 @@
           <w:b/>
           <w:bCs/>
         </w:rPr>
-        <w:t xml:space="preserve"> – Single </w:t>
-      </w:r>
-      <w:proofErr w:type="spellStart"/>
-      <w:r>
-        <w:rPr>
-          <w:b/>
-          <w:bCs/>
-        </w:rPr>
-        <w:t>Responsability</w:t>
-      </w:r>
-      <w:proofErr w:type="spellEnd"/>
-      <w:r>
-        <w:rPr>
-          <w:b/>
-          <w:bCs/>
-        </w:rPr>
-        <w:t xml:space="preserve"> </w:t>
-      </w:r>
-      <w:proofErr w:type="spellStart"/>
-      <w:r>
-        <w:rPr>
-          <w:b/>
-          <w:bCs/>
-        </w:rPr>
-        <w:t>Principle</w:t>
-      </w:r>
-      <w:proofErr w:type="spellEnd"/>
-      <w:r>
-        <w:rPr>
-          <w:b/>
-          <w:bCs/>
-        </w:rPr>
-        <w:t xml:space="preserve"> (Princ</w:t>
+        <w:t xml:space="preserve"> – Single Responsability Principle (Princ</w:t>
       </w:r>
       <w:r>
         <w:rPr>
@@ -319,23 +185,7 @@
         <w:t xml:space="preserve"> R: </w:t>
       </w:r>
       <w:r>
-        <w:t>Princípio que define uma única responsabilidade para um objeto(</w:t>
-      </w:r>
-      <w:proofErr w:type="spellStart"/>
-      <w:r>
-        <w:t>shiita</w:t>
-      </w:r>
-      <w:proofErr w:type="spellEnd"/>
-      <w:r>
-        <w:t>)/</w:t>
-      </w:r>
-      <w:proofErr w:type="gramStart"/>
-      <w:r>
-        <w:t>método(</w:t>
-      </w:r>
-      <w:proofErr w:type="gramEnd"/>
-      <w:r>
-        <w:t>cara relax)</w:t>
+        <w:t>Princípio que define uma única responsabilidade para um objeto(shiita)/método(cara relax)</w:t>
       </w:r>
     </w:p>
     <w:p>
@@ -357,48 +207,7 @@
           <w:b/>
           <w:bCs/>
         </w:rPr>
-        <w:t xml:space="preserve"> – Open/</w:t>
-      </w:r>
-      <w:proofErr w:type="spellStart"/>
-      <w:r>
-        <w:rPr>
-          <w:b/>
-          <w:bCs/>
-        </w:rPr>
-        <w:t>Closed</w:t>
-      </w:r>
-      <w:proofErr w:type="spellEnd"/>
-      <w:r>
-        <w:rPr>
-          <w:b/>
-          <w:bCs/>
-        </w:rPr>
-        <w:t xml:space="preserve"> </w:t>
-      </w:r>
-      <w:proofErr w:type="spellStart"/>
-      <w:proofErr w:type="gramStart"/>
-      <w:r>
-        <w:rPr>
-          <w:b/>
-          <w:bCs/>
-        </w:rPr>
-        <w:t>Principle</w:t>
-      </w:r>
-      <w:proofErr w:type="spellEnd"/>
-      <w:r>
-        <w:rPr>
-          <w:b/>
-          <w:bCs/>
-        </w:rPr>
-        <w:t>(</w:t>
-      </w:r>
-      <w:proofErr w:type="gramEnd"/>
-      <w:r>
-        <w:rPr>
-          <w:b/>
-          <w:bCs/>
-        </w:rPr>
-        <w:t>Aberto ou fechado)</w:t>
+        <w:t xml:space="preserve"> – Open/Closed Principle(Aberto ou fechado)</w:t>
       </w:r>
     </w:p>
     <w:p>
@@ -428,32 +237,15 @@
           <w:b/>
           <w:bCs/>
         </w:rPr>
-        <w:t xml:space="preserve"> – </w:t>
-      </w:r>
-      <w:proofErr w:type="spellStart"/>
-      <w:r>
-        <w:rPr>
-          <w:b/>
-          <w:bCs/>
-        </w:rPr>
-        <w:t>Liskov</w:t>
-      </w:r>
-      <w:proofErr w:type="spellEnd"/>
+        <w:t xml:space="preserve"> – Liskov</w:t>
+      </w:r>
     </w:p>
     <w:p>
       <w:r>
         <w:t>R:</w:t>
       </w:r>
       <w:r>
-        <w:t xml:space="preserve"> Programar utilizando </w:t>
-      </w:r>
-      <w:proofErr w:type="gramStart"/>
-      <w:r>
-        <w:t>subtipos(</w:t>
-      </w:r>
-      <w:proofErr w:type="gramEnd"/>
-      <w:r>
-        <w:t>com herança)</w:t>
+        <w:t xml:space="preserve"> Programar utilizando subtipos(com herança)</w:t>
       </w:r>
     </w:p>
     <w:p>
@@ -490,15 +282,7 @@
         <w:t>I</w:t>
       </w:r>
       <w:r>
-        <w:t xml:space="preserve">nterfaces e não a instancias concretas da </w:t>
-      </w:r>
-      <w:proofErr w:type="gramStart"/>
-      <w:r>
-        <w:t>classe(</w:t>
-      </w:r>
-      <w:proofErr w:type="gramEnd"/>
-      <w:r>
-        <w:t>derivação</w:t>
+        <w:t>nterfaces e não a instancias concretas da classe(derivação</w:t>
       </w:r>
       <w:r>
         <w:t>, contrato, implementação</w:t>
@@ -523,6 +307,13 @@
           <w:lang w:val="en-US"/>
         </w:rPr>
         <w:br/>
+      </w:r>
+      <w:r>
+        <w:rPr>
+          <w:b/>
+          <w:bCs/>
+          <w:lang w:val="en-US"/>
+        </w:rPr>
         <w:t>D</w:t>
       </w:r>
       <w:r>
@@ -555,25 +346,7 @@
           <w:bCs/>
           <w:lang w:val="en-US"/>
         </w:rPr>
-        <w:t xml:space="preserve">Dependency </w:t>
-      </w:r>
-      <w:proofErr w:type="gramStart"/>
-      <w:r>
-        <w:rPr>
-          <w:b/>
-          <w:bCs/>
-          <w:lang w:val="en-US"/>
-        </w:rPr>
-        <w:t>Injection(</w:t>
-      </w:r>
-      <w:proofErr w:type="gramEnd"/>
-      <w:r>
-        <w:rPr>
-          <w:b/>
-          <w:bCs/>
-          <w:lang w:val="en-US"/>
-        </w:rPr>
-        <w:t>IoC – Inversion of Control)</w:t>
+        <w:t>Dependency Injection(IoC – Inversion of Control)</w:t>
       </w:r>
     </w:p>
     <w:p>
@@ -585,6 +358,184 @@
       </w:r>
     </w:p>
     <w:p/>
+    <w:p>
+      <w:pPr>
+        <w:rPr>
+          <w:b/>
+          <w:bCs/>
+        </w:rPr>
+      </w:pPr>
+      <w:r>
+        <w:rPr>
+          <w:b/>
+          <w:bCs/>
+        </w:rPr>
+        <w:t>LifeTime dos objetos na memória</w:t>
+      </w:r>
+    </w:p>
+    <w:p>
+      <w:pPr>
+        <w:autoSpaceDE w:val="0"/>
+        <w:autoSpaceDN w:val="0"/>
+        <w:adjustRightInd w:val="0"/>
+        <w:spacing w:after="0" w:line="240" w:lineRule="auto"/>
+        <w:rPr>
+          <w:rFonts w:ascii="Consolas" w:hAnsi="Consolas" w:cs="Consolas"/>
+          <w:color w:val="000000"/>
+          <w:kern w:val="0"/>
+          <w:sz w:val="19"/>
+          <w:szCs w:val="19"/>
+        </w:rPr>
+      </w:pPr>
+      <w:r>
+        <w:rPr>
+          <w:rFonts w:ascii="Consolas" w:hAnsi="Consolas" w:cs="Consolas"/>
+          <w:color w:val="000000"/>
+          <w:kern w:val="0"/>
+          <w:sz w:val="19"/>
+          <w:szCs w:val="19"/>
+        </w:rPr>
+        <w:t xml:space="preserve">            </w:t>
+      </w:r>
+      <w:r>
+        <w:rPr>
+          <w:rFonts w:ascii="Consolas" w:hAnsi="Consolas" w:cs="Consolas"/>
+          <w:color w:val="008000"/>
+          <w:kern w:val="0"/>
+          <w:sz w:val="19"/>
+          <w:szCs w:val="19"/>
+        </w:rPr>
+        <w:t>// services.AddSingleton -&gt; Instancia única na memória()</w:t>
+      </w:r>
+    </w:p>
+    <w:p>
+      <w:pPr>
+        <w:autoSpaceDE w:val="0"/>
+        <w:autoSpaceDN w:val="0"/>
+        <w:adjustRightInd w:val="0"/>
+        <w:spacing w:after="0" w:line="240" w:lineRule="auto"/>
+        <w:rPr>
+          <w:rFonts w:ascii="Consolas" w:hAnsi="Consolas" w:cs="Consolas"/>
+          <w:color w:val="000000"/>
+          <w:kern w:val="0"/>
+          <w:sz w:val="19"/>
+          <w:szCs w:val="19"/>
+        </w:rPr>
+      </w:pPr>
+      <w:r>
+        <w:rPr>
+          <w:rFonts w:ascii="Consolas" w:hAnsi="Consolas" w:cs="Consolas"/>
+          <w:color w:val="000000"/>
+          <w:kern w:val="0"/>
+          <w:sz w:val="19"/>
+          <w:szCs w:val="19"/>
+        </w:rPr>
+        <w:t xml:space="preserve">            </w:t>
+      </w:r>
+      <w:r>
+        <w:rPr>
+          <w:rFonts w:ascii="Consolas" w:hAnsi="Consolas" w:cs="Consolas"/>
+          <w:color w:val="008000"/>
+          <w:kern w:val="0"/>
+          <w:sz w:val="19"/>
+          <w:szCs w:val="19"/>
+        </w:rPr>
+        <w:t>// services.AddScoped -&gt; Instancia única na memória() durante a requisição</w:t>
+      </w:r>
+    </w:p>
+    <w:p>
+      <w:pPr>
+        <w:autoSpaceDE w:val="0"/>
+        <w:autoSpaceDN w:val="0"/>
+        <w:adjustRightInd w:val="0"/>
+        <w:spacing w:after="0" w:line="240" w:lineRule="auto"/>
+        <w:rPr>
+          <w:rFonts w:ascii="Consolas" w:hAnsi="Consolas" w:cs="Consolas"/>
+          <w:color w:val="000000"/>
+          <w:kern w:val="0"/>
+          <w:sz w:val="19"/>
+          <w:szCs w:val="19"/>
+        </w:rPr>
+      </w:pPr>
+      <w:r>
+        <w:rPr>
+          <w:rFonts w:ascii="Consolas" w:hAnsi="Consolas" w:cs="Consolas"/>
+          <w:color w:val="000000"/>
+          <w:kern w:val="0"/>
+          <w:sz w:val="19"/>
+          <w:szCs w:val="19"/>
+        </w:rPr>
+        <w:t xml:space="preserve">            </w:t>
+      </w:r>
+      <w:r>
+        <w:rPr>
+          <w:rFonts w:ascii="Consolas" w:hAnsi="Consolas" w:cs="Consolas"/>
+          <w:color w:val="008000"/>
+          <w:kern w:val="0"/>
+          <w:sz w:val="19"/>
+          <w:szCs w:val="19"/>
+        </w:rPr>
+        <w:t>// services.AddTransient -&gt; Uma instancia nova por chamada(E não request)</w:t>
+      </w:r>
+    </w:p>
+    <w:p>
+      <w:pPr>
+        <w:autoSpaceDE w:val="0"/>
+        <w:autoSpaceDN w:val="0"/>
+        <w:adjustRightInd w:val="0"/>
+        <w:spacing w:after="0" w:line="240" w:lineRule="auto"/>
+        <w:rPr>
+          <w:rFonts w:ascii="Consolas" w:hAnsi="Consolas" w:cs="Consolas"/>
+          <w:color w:val="000000"/>
+          <w:kern w:val="0"/>
+          <w:sz w:val="19"/>
+          <w:szCs w:val="19"/>
+        </w:rPr>
+      </w:pPr>
+    </w:p>
+    <w:p>
+      <w:pPr>
+        <w:autoSpaceDE w:val="0"/>
+        <w:autoSpaceDN w:val="0"/>
+        <w:adjustRightInd w:val="0"/>
+        <w:spacing w:after="0" w:line="240" w:lineRule="auto"/>
+        <w:rPr>
+          <w:rFonts w:ascii="Consolas" w:hAnsi="Consolas" w:cs="Consolas"/>
+          <w:color w:val="000000"/>
+          <w:kern w:val="0"/>
+          <w:sz w:val="19"/>
+          <w:szCs w:val="19"/>
+        </w:rPr>
+      </w:pPr>
+    </w:p>
+    <w:p>
+      <w:pPr>
+        <w:rPr>
+          <w:b/>
+          <w:bCs/>
+        </w:rPr>
+      </w:pPr>
+      <w:r>
+        <w:rPr>
+          <w:rFonts w:ascii="Consolas" w:hAnsi="Consolas" w:cs="Consolas"/>
+          <w:color w:val="000000"/>
+          <w:kern w:val="0"/>
+          <w:sz w:val="19"/>
+          <w:szCs w:val="19"/>
+        </w:rPr>
+        <w:t xml:space="preserve">            </w:t>
+      </w:r>
+      <w:r>
+        <w:rPr>
+          <w:rFonts w:ascii="Consolas" w:hAnsi="Consolas" w:cs="Consolas"/>
+          <w:color w:val="008000"/>
+          <w:kern w:val="0"/>
+          <w:sz w:val="19"/>
+          <w:szCs w:val="19"/>
+        </w:rPr>
+        <w:t>// Alerta Singleton não pode ter dependencia para Scoped</w:t>
+      </w:r>
+    </w:p>
     <w:sectPr>
       <w:pgSz w:w="11906" w:h="16838"/>
       <w:pgMar w:top="1417" w:right="1701" w:bottom="1417" w:left="1701" w:header="708" w:footer="708" w:gutter="0"/>

</xml_diff>